<commit_message>
chỉnh sửa 1 số lỗi TSCD
</commit_message>
<xml_diff>
--- a/_BaoCao/Báo cáo Tài sản cố định/1.Bìa.docx
+++ b/_BaoCao/Báo cáo Tài sản cố định/1.Bìa.docx
@@ -236,20 +236,6 @@
                           </w:p>
                           <w:p>
                             <w:pPr>
-                              <w:jc w:val="center"/>
-                              <w:rPr>
-                                <w:rFonts w:ascii="Tahoma" w:hAnsi="Tahoma" w:cs="Tahoma"/>
-                              </w:rPr>
-                            </w:pPr>
-                            <w:r>
-                              <w:rPr>
-                                <w:rFonts w:ascii="Tahoma" w:hAnsi="Tahoma" w:cs="Tahoma"/>
-                              </w:rPr>
-                              <w:t>ĐỀ TÀI:</w:t>
-                            </w:r>
-                          </w:p>
-                          <w:p>
-                            <w:pPr>
                               <w:pStyle w:val="Default"/>
                               <w:jc w:val="center"/>
                               <w:rPr>
@@ -259,19 +245,23 @@
                                 <w:szCs w:val="38"/>
                               </w:rPr>
                             </w:pPr>
-                            <w:r>
+                          </w:p>
+                          <w:p>
+                            <w:pPr>
+                              <w:pStyle w:val="Default"/>
+                              <w:jc w:val="center"/>
                               <w:rPr>
                                 <w:rFonts w:ascii="Tahoma" w:hAnsi="Tahoma" w:cs="Tahoma"/>
                                 <w:b/>
                                 <w:sz w:val="38"/>
                                 <w:szCs w:val="38"/>
                               </w:rPr>
-                              <w:t>PHẦN MỀM QUẢN LÝ TÀI SẢN</w:t>
-                            </w:r>
+                            </w:pPr>
                           </w:p>
                           <w:p>
                             <w:pPr>
                               <w:pStyle w:val="Default"/>
+                              <w:spacing w:line="276" w:lineRule="auto"/>
                               <w:jc w:val="center"/>
                               <w:rPr>
                                 <w:rFonts w:ascii="Tahoma" w:hAnsi="Tahoma" w:cs="Tahoma"/>
@@ -287,114 +277,133 @@
                                 <w:sz w:val="38"/>
                                 <w:szCs w:val="38"/>
                               </w:rPr>
-                              <w:t>TRƯỜNG Đ</w:t>
+                              <w:t>PHẦN MỀM QUẢN LÝ TÀI SẢN</w:t>
+                            </w:r>
+                          </w:p>
+                          <w:p>
+                            <w:pPr>
+                              <w:pStyle w:val="Default"/>
+                              <w:spacing w:line="276" w:lineRule="auto"/>
+                              <w:jc w:val="center"/>
+                              <w:rPr>
+                                <w:rFonts w:ascii="Tahoma" w:hAnsi="Tahoma" w:cs="Tahoma"/>
+                                <w:b/>
+                                <w:sz w:val="38"/>
+                                <w:szCs w:val="38"/>
+                              </w:rPr>
+                            </w:pPr>
+                            <w:r>
+                              <w:rPr>
+                                <w:rFonts w:ascii="Tahoma" w:hAnsi="Tahoma" w:cs="Tahoma"/>
+                                <w:b/>
+                                <w:sz w:val="38"/>
+                                <w:szCs w:val="38"/>
+                              </w:rPr>
+                              <w:t>TRƯỜ</w:t>
+                            </w:r>
+                            <w:r>
+                              <w:rPr>
+                                <w:rFonts w:ascii="Tahoma" w:hAnsi="Tahoma" w:cs="Tahoma"/>
+                                <w:b/>
+                                <w:sz w:val="38"/>
+                                <w:szCs w:val="38"/>
+                              </w:rPr>
+                              <w:t>NG ĐẠI HỌC SÀI GÒN</w:t>
+                            </w:r>
+                          </w:p>
+                          <w:p>
+                            <w:pPr>
+                              <w:pStyle w:val="Default"/>
+                              <w:spacing w:line="276" w:lineRule="auto"/>
+                              <w:jc w:val="center"/>
+                              <w:rPr>
+                                <w:b/>
+                                <w:sz w:val="38"/>
+                                <w:szCs w:val="38"/>
+                              </w:rPr>
+                            </w:pPr>
+                            <w:r>
+                              <w:rPr>
+                                <w:rFonts w:ascii="Tahoma" w:hAnsi="Tahoma" w:cs="Tahoma"/>
+                                <w:b/>
+                                <w:sz w:val="38"/>
+                                <w:szCs w:val="38"/>
+                              </w:rPr>
+                              <w:t xml:space="preserve">PHÂN HỆ QUẢN LÝ </w:t>
+                            </w:r>
+                            <w:r>
+                              <w:rPr>
+                                <w:rFonts w:ascii="Tahoma" w:hAnsi="Tahoma" w:cs="Tahoma"/>
+                                <w:b/>
+                                <w:sz w:val="38"/>
+                                <w:szCs w:val="38"/>
+                              </w:rPr>
+                              <w:t>TÀI SẢN CỐ ĐỊNH</w:t>
+                            </w:r>
+                          </w:p>
+                          <w:p>
+                            <w:pPr>
+                              <w:pStyle w:val="Default"/>
+                              <w:jc w:val="center"/>
+                              <w:rPr>
+                                <w:b/>
+                                <w:sz w:val="32"/>
+                                <w:szCs w:val="32"/>
+                              </w:rPr>
+                            </w:pPr>
+                          </w:p>
+                          <w:p>
+                            <w:pPr>
+                              <w:pStyle w:val="Default"/>
+                              <w:spacing w:line="360" w:lineRule="auto"/>
+                              <w:jc w:val="center"/>
+                              <w:rPr>
+                                <w:b/>
+                                <w:sz w:val="32"/>
+                                <w:szCs w:val="32"/>
+                              </w:rPr>
+                            </w:pPr>
+                          </w:p>
+                          <w:p>
+                            <w:pPr>
+                              <w:pStyle w:val="Default"/>
+                              <w:spacing w:line="360" w:lineRule="auto"/>
+                              <w:jc w:val="center"/>
+                              <w:rPr>
+                                <w:b/>
+                                <w:sz w:val="32"/>
+                                <w:szCs w:val="32"/>
+                              </w:rPr>
+                            </w:pPr>
+                          </w:p>
+                          <w:p>
+                            <w:pPr>
+                              <w:pStyle w:val="Default"/>
+                              <w:spacing w:line="360" w:lineRule="auto"/>
+                              <w:jc w:val="center"/>
+                              <w:rPr>
+                                <w:b/>
+                                <w:sz w:val="32"/>
+                                <w:szCs w:val="32"/>
+                              </w:rPr>
+                            </w:pPr>
+                            <w:r>
+                              <w:rPr>
+                                <w:b/>
+                                <w:sz w:val="32"/>
+                                <w:szCs w:val="32"/>
+                              </w:rPr>
+                              <w:t>KHÓA LUẬN TỐT NGH</w:t>
                             </w:r>
                             <w:bookmarkStart w:id="1" w:name="_GoBack"/>
                             <w:bookmarkEnd w:id="1"/>
                             <w:r>
                               <w:rPr>
-                                <w:rFonts w:ascii="Tahoma" w:hAnsi="Tahoma" w:cs="Tahoma"/>
-                                <w:b/>
-                                <w:sz w:val="38"/>
-                                <w:szCs w:val="38"/>
-                              </w:rPr>
-                              <w:t>H SÀI GÒN -</w:t>
-                            </w:r>
-                          </w:p>
-                          <w:p>
-                            <w:pPr>
-                              <w:pStyle w:val="Default"/>
-                              <w:jc w:val="center"/>
-                              <w:rPr>
-                                <w:b/>
-                                <w:sz w:val="38"/>
-                                <w:szCs w:val="38"/>
-                              </w:rPr>
-                            </w:pPr>
-                            <w:r>
-                              <w:rPr>
-                                <w:rFonts w:ascii="Tahoma" w:hAnsi="Tahoma" w:cs="Tahoma"/>
-                                <w:b/>
-                                <w:sz w:val="38"/>
-                                <w:szCs w:val="38"/>
-                              </w:rPr>
-                              <w:t xml:space="preserve">PHÂN HỆ QUẢN LÝ </w:t>
-                            </w:r>
-                            <w:r>
-                              <w:rPr>
-                                <w:rFonts w:ascii="Tahoma" w:hAnsi="Tahoma" w:cs="Tahoma"/>
-                                <w:b/>
-                                <w:sz w:val="38"/>
-                                <w:szCs w:val="38"/>
-                              </w:rPr>
-                              <w:t>TÀI SẢN CỐ ĐỊNH</w:t>
-                            </w:r>
-                          </w:p>
-                          <w:p>
-                            <w:pPr>
-                              <w:pStyle w:val="Default"/>
-                              <w:jc w:val="center"/>
-                              <w:rPr>
                                 <w:b/>
                                 <w:sz w:val="32"/>
                                 <w:szCs w:val="32"/>
                               </w:rPr>
-                            </w:pPr>
-                          </w:p>
-                          <w:p>
-                            <w:pPr>
-                              <w:pStyle w:val="Default"/>
-                              <w:spacing w:line="360" w:lineRule="auto"/>
-                              <w:jc w:val="center"/>
-                              <w:rPr>
-                                <w:b/>
-                                <w:sz w:val="32"/>
-                                <w:szCs w:val="32"/>
-                              </w:rPr>
-                            </w:pPr>
-                          </w:p>
-                          <w:p>
-                            <w:pPr>
-                              <w:pStyle w:val="Default"/>
-                              <w:spacing w:line="360" w:lineRule="auto"/>
-                              <w:jc w:val="center"/>
-                              <w:rPr>
-                                <w:b/>
-                                <w:sz w:val="32"/>
-                                <w:szCs w:val="32"/>
-                              </w:rPr>
-                            </w:pPr>
-                          </w:p>
-                          <w:p>
-                            <w:pPr>
-                              <w:pStyle w:val="Default"/>
-                              <w:spacing w:line="360" w:lineRule="auto"/>
-                              <w:jc w:val="center"/>
-                              <w:rPr>
-                                <w:b/>
-                                <w:sz w:val="32"/>
-                                <w:szCs w:val="32"/>
-                              </w:rPr>
-                            </w:pPr>
-                          </w:p>
-                          <w:p>
-                            <w:pPr>
-                              <w:pStyle w:val="Default"/>
-                              <w:spacing w:line="360" w:lineRule="auto"/>
-                              <w:jc w:val="center"/>
-                              <w:rPr>
-                                <w:b/>
-                                <w:sz w:val="32"/>
-                                <w:szCs w:val="32"/>
-                              </w:rPr>
-                            </w:pPr>
-                            <w:r>
-                              <w:rPr>
-                                <w:b/>
-                                <w:sz w:val="32"/>
-                                <w:szCs w:val="32"/>
-                              </w:rPr>
-                              <w:t>KHÓA LUẬN TỐT NGHIỆP</w:t>
+                              <w:t>IỆP</w:t>
                             </w:r>
                           </w:p>
                           <w:p>
@@ -511,19 +520,11 @@
                               <w:spacing w:line="360" w:lineRule="auto"/>
                               <w:jc w:val="center"/>
                               <w:rPr>
-                                <w:rFonts w:ascii="Tahoma" w:hAnsi="Tahoma" w:cs="Tahoma"/>
-                                <w:sz w:val="21"/>
-                                <w:szCs w:val="21"/>
-                              </w:rPr>
-                            </w:pPr>
-                            <w:r>
-                              <w:rPr>
-                                <w:rFonts w:ascii="Tahoma" w:hAnsi="Tahoma" w:cs="Tahoma"/>
-                                <w:sz w:val="21"/>
-                                <w:szCs w:val="21"/>
-                              </w:rPr>
-                              <w:t xml:space="preserve"> </w:t>
-                            </w:r>
+                                <w:b/>
+                                <w:sz w:val="32"/>
+                                <w:szCs w:val="32"/>
+                              </w:rPr>
+                            </w:pPr>
                           </w:p>
                           <w:p>
                             <w:pPr>
@@ -792,20 +793,6 @@
                     </w:p>
                     <w:p>
                       <w:pPr>
-                        <w:jc w:val="center"/>
-                        <w:rPr>
-                          <w:rFonts w:ascii="Tahoma" w:hAnsi="Tahoma" w:cs="Tahoma"/>
-                        </w:rPr>
-                      </w:pPr>
-                      <w:r>
-                        <w:rPr>
-                          <w:rFonts w:ascii="Tahoma" w:hAnsi="Tahoma" w:cs="Tahoma"/>
-                        </w:rPr>
-                        <w:t>ĐỀ TÀI:</w:t>
-                      </w:r>
-                    </w:p>
-                    <w:p>
-                      <w:pPr>
                         <w:pStyle w:val="Default"/>
                         <w:jc w:val="center"/>
                         <w:rPr>
@@ -815,19 +802,23 @@
                           <w:szCs w:val="38"/>
                         </w:rPr>
                       </w:pPr>
-                      <w:r>
+                    </w:p>
+                    <w:p>
+                      <w:pPr>
+                        <w:pStyle w:val="Default"/>
+                        <w:jc w:val="center"/>
                         <w:rPr>
                           <w:rFonts w:ascii="Tahoma" w:hAnsi="Tahoma" w:cs="Tahoma"/>
                           <w:b/>
                           <w:sz w:val="38"/>
                           <w:szCs w:val="38"/>
                         </w:rPr>
-                        <w:t>PHẦN MỀM QUẢN LÝ TÀI SẢN</w:t>
-                      </w:r>
+                      </w:pPr>
                     </w:p>
                     <w:p>
                       <w:pPr>
                         <w:pStyle w:val="Default"/>
+                        <w:spacing w:line="276" w:lineRule="auto"/>
                         <w:jc w:val="center"/>
                         <w:rPr>
                           <w:rFonts w:ascii="Tahoma" w:hAnsi="Tahoma" w:cs="Tahoma"/>
@@ -843,114 +834,133 @@
                           <w:sz w:val="38"/>
                           <w:szCs w:val="38"/>
                         </w:rPr>
-                        <w:t>TRƯỜNG Đ</w:t>
+                        <w:t>PHẦN MỀM QUẢN LÝ TÀI SẢN</w:t>
+                      </w:r>
+                    </w:p>
+                    <w:p>
+                      <w:pPr>
+                        <w:pStyle w:val="Default"/>
+                        <w:spacing w:line="276" w:lineRule="auto"/>
+                        <w:jc w:val="center"/>
+                        <w:rPr>
+                          <w:rFonts w:ascii="Tahoma" w:hAnsi="Tahoma" w:cs="Tahoma"/>
+                          <w:b/>
+                          <w:sz w:val="38"/>
+                          <w:szCs w:val="38"/>
+                        </w:rPr>
+                      </w:pPr>
+                      <w:r>
+                        <w:rPr>
+                          <w:rFonts w:ascii="Tahoma" w:hAnsi="Tahoma" w:cs="Tahoma"/>
+                          <w:b/>
+                          <w:sz w:val="38"/>
+                          <w:szCs w:val="38"/>
+                        </w:rPr>
+                        <w:t>TRƯỜ</w:t>
+                      </w:r>
+                      <w:r>
+                        <w:rPr>
+                          <w:rFonts w:ascii="Tahoma" w:hAnsi="Tahoma" w:cs="Tahoma"/>
+                          <w:b/>
+                          <w:sz w:val="38"/>
+                          <w:szCs w:val="38"/>
+                        </w:rPr>
+                        <w:t>NG ĐẠI HỌC SÀI GÒN</w:t>
+                      </w:r>
+                    </w:p>
+                    <w:p>
+                      <w:pPr>
+                        <w:pStyle w:val="Default"/>
+                        <w:spacing w:line="276" w:lineRule="auto"/>
+                        <w:jc w:val="center"/>
+                        <w:rPr>
+                          <w:b/>
+                          <w:sz w:val="38"/>
+                          <w:szCs w:val="38"/>
+                        </w:rPr>
+                      </w:pPr>
+                      <w:r>
+                        <w:rPr>
+                          <w:rFonts w:ascii="Tahoma" w:hAnsi="Tahoma" w:cs="Tahoma"/>
+                          <w:b/>
+                          <w:sz w:val="38"/>
+                          <w:szCs w:val="38"/>
+                        </w:rPr>
+                        <w:t xml:space="preserve">PHÂN HỆ QUẢN LÝ </w:t>
+                      </w:r>
+                      <w:r>
+                        <w:rPr>
+                          <w:rFonts w:ascii="Tahoma" w:hAnsi="Tahoma" w:cs="Tahoma"/>
+                          <w:b/>
+                          <w:sz w:val="38"/>
+                          <w:szCs w:val="38"/>
+                        </w:rPr>
+                        <w:t>TÀI SẢN CỐ ĐỊNH</w:t>
+                      </w:r>
+                    </w:p>
+                    <w:p>
+                      <w:pPr>
+                        <w:pStyle w:val="Default"/>
+                        <w:jc w:val="center"/>
+                        <w:rPr>
+                          <w:b/>
+                          <w:sz w:val="32"/>
+                          <w:szCs w:val="32"/>
+                        </w:rPr>
+                      </w:pPr>
+                    </w:p>
+                    <w:p>
+                      <w:pPr>
+                        <w:pStyle w:val="Default"/>
+                        <w:spacing w:line="360" w:lineRule="auto"/>
+                        <w:jc w:val="center"/>
+                        <w:rPr>
+                          <w:b/>
+                          <w:sz w:val="32"/>
+                          <w:szCs w:val="32"/>
+                        </w:rPr>
+                      </w:pPr>
+                    </w:p>
+                    <w:p>
+                      <w:pPr>
+                        <w:pStyle w:val="Default"/>
+                        <w:spacing w:line="360" w:lineRule="auto"/>
+                        <w:jc w:val="center"/>
+                        <w:rPr>
+                          <w:b/>
+                          <w:sz w:val="32"/>
+                          <w:szCs w:val="32"/>
+                        </w:rPr>
+                      </w:pPr>
+                    </w:p>
+                    <w:p>
+                      <w:pPr>
+                        <w:pStyle w:val="Default"/>
+                        <w:spacing w:line="360" w:lineRule="auto"/>
+                        <w:jc w:val="center"/>
+                        <w:rPr>
+                          <w:b/>
+                          <w:sz w:val="32"/>
+                          <w:szCs w:val="32"/>
+                        </w:rPr>
+                      </w:pPr>
+                      <w:r>
+                        <w:rPr>
+                          <w:b/>
+                          <w:sz w:val="32"/>
+                          <w:szCs w:val="32"/>
+                        </w:rPr>
+                        <w:t>KHÓA LUẬN TỐT NGH</w:t>
                       </w:r>
                       <w:bookmarkStart w:id="3" w:name="_GoBack"/>
                       <w:bookmarkEnd w:id="3"/>
                       <w:r>
                         <w:rPr>
-                          <w:rFonts w:ascii="Tahoma" w:hAnsi="Tahoma" w:cs="Tahoma"/>
-                          <w:b/>
-                          <w:sz w:val="38"/>
-                          <w:szCs w:val="38"/>
-                        </w:rPr>
-                        <w:t>H SÀI GÒN -</w:t>
-                      </w:r>
-                    </w:p>
-                    <w:p>
-                      <w:pPr>
-                        <w:pStyle w:val="Default"/>
-                        <w:jc w:val="center"/>
-                        <w:rPr>
-                          <w:b/>
-                          <w:sz w:val="38"/>
-                          <w:szCs w:val="38"/>
-                        </w:rPr>
-                      </w:pPr>
-                      <w:r>
-                        <w:rPr>
-                          <w:rFonts w:ascii="Tahoma" w:hAnsi="Tahoma" w:cs="Tahoma"/>
-                          <w:b/>
-                          <w:sz w:val="38"/>
-                          <w:szCs w:val="38"/>
-                        </w:rPr>
-                        <w:t xml:space="preserve">PHÂN HỆ QUẢN LÝ </w:t>
-                      </w:r>
-                      <w:r>
-                        <w:rPr>
-                          <w:rFonts w:ascii="Tahoma" w:hAnsi="Tahoma" w:cs="Tahoma"/>
-                          <w:b/>
-                          <w:sz w:val="38"/>
-                          <w:szCs w:val="38"/>
-                        </w:rPr>
-                        <w:t>TÀI SẢN CỐ ĐỊNH</w:t>
-                      </w:r>
-                    </w:p>
-                    <w:p>
-                      <w:pPr>
-                        <w:pStyle w:val="Default"/>
-                        <w:jc w:val="center"/>
-                        <w:rPr>
                           <w:b/>
                           <w:sz w:val="32"/>
                           <w:szCs w:val="32"/>
                         </w:rPr>
-                      </w:pPr>
-                    </w:p>
-                    <w:p>
-                      <w:pPr>
-                        <w:pStyle w:val="Default"/>
-                        <w:spacing w:line="360" w:lineRule="auto"/>
-                        <w:jc w:val="center"/>
-                        <w:rPr>
-                          <w:b/>
-                          <w:sz w:val="32"/>
-                          <w:szCs w:val="32"/>
-                        </w:rPr>
-                      </w:pPr>
-                    </w:p>
-                    <w:p>
-                      <w:pPr>
-                        <w:pStyle w:val="Default"/>
-                        <w:spacing w:line="360" w:lineRule="auto"/>
-                        <w:jc w:val="center"/>
-                        <w:rPr>
-                          <w:b/>
-                          <w:sz w:val="32"/>
-                          <w:szCs w:val="32"/>
-                        </w:rPr>
-                      </w:pPr>
-                    </w:p>
-                    <w:p>
-                      <w:pPr>
-                        <w:pStyle w:val="Default"/>
-                        <w:spacing w:line="360" w:lineRule="auto"/>
-                        <w:jc w:val="center"/>
-                        <w:rPr>
-                          <w:b/>
-                          <w:sz w:val="32"/>
-                          <w:szCs w:val="32"/>
-                        </w:rPr>
-                      </w:pPr>
-                    </w:p>
-                    <w:p>
-                      <w:pPr>
-                        <w:pStyle w:val="Default"/>
-                        <w:spacing w:line="360" w:lineRule="auto"/>
-                        <w:jc w:val="center"/>
-                        <w:rPr>
-                          <w:b/>
-                          <w:sz w:val="32"/>
-                          <w:szCs w:val="32"/>
-                        </w:rPr>
-                      </w:pPr>
-                      <w:r>
-                        <w:rPr>
-                          <w:b/>
-                          <w:sz w:val="32"/>
-                          <w:szCs w:val="32"/>
-                        </w:rPr>
-                        <w:t>KHÓA LUẬN TỐT NGHIỆP</w:t>
+                        <w:t>IỆP</w:t>
                       </w:r>
                     </w:p>
                     <w:p>
@@ -1067,19 +1077,11 @@
                         <w:spacing w:line="360" w:lineRule="auto"/>
                         <w:jc w:val="center"/>
                         <w:rPr>
-                          <w:rFonts w:ascii="Tahoma" w:hAnsi="Tahoma" w:cs="Tahoma"/>
-                          <w:sz w:val="21"/>
-                          <w:szCs w:val="21"/>
-                        </w:rPr>
-                      </w:pPr>
-                      <w:r>
-                        <w:rPr>
-                          <w:rFonts w:ascii="Tahoma" w:hAnsi="Tahoma" w:cs="Tahoma"/>
-                          <w:sz w:val="21"/>
-                          <w:szCs w:val="21"/>
-                        </w:rPr>
-                        <w:t xml:space="preserve"> </w:t>
-                      </w:r>
+                          <w:b/>
+                          <w:sz w:val="32"/>
+                          <w:szCs w:val="32"/>
+                        </w:rPr>
+                      </w:pPr>
                     </w:p>
                     <w:p>
                       <w:pPr>

</xml_diff>

<commit_message>
Big Update Báo Cáo TSCD
* Khánh kiểm tra chính tả + cấu trúc + canh hình ảnh TSCD
* Đang đóng gói tạo CD cho 2 bản TSCD & QLTB (8 đĩa CD).
- Bìa bỏ tên người hướng dẫn
- Phụ bìa bỏ tên người phản biện, vẫn giữ tên người hướng dẫn
- Sửa 2 hình dũng send
- Chỉnh sửa kết luận và kiến nghị
- Chỉnh sửa tài liệu tham khảo
- Add ref tài liệu tham khảo, fix 1 số lỗi as Báo cáo QLTB
- edit Sơ đồ 1.1: Sơ đồ quan niệm quan hệ tài sản - đơn vị
- edit kết cấu đề tài
- Canh giữa Phụ lục A - B - C
</commit_message>
<xml_diff>
--- a/_BaoCao/Báo cáo Tài sản cố định/1.Bìa.docx
+++ b/_BaoCao/Báo cáo Tài sản cố định/1.Bìa.docx
@@ -393,17 +393,7 @@
                                 <w:sz w:val="32"/>
                                 <w:szCs w:val="32"/>
                               </w:rPr>
-                              <w:t>KHÓA LUẬN TỐT NGH</w:t>
-                            </w:r>
-                            <w:bookmarkStart w:id="1" w:name="_GoBack"/>
-                            <w:bookmarkEnd w:id="1"/>
-                            <w:r>
-                              <w:rPr>
-                                <w:b/>
-                                <w:sz w:val="32"/>
-                                <w:szCs w:val="32"/>
-                              </w:rPr>
-                              <w:t>IỆP</w:t>
+                              <w:t>KHÓA LUẬN TỐT NGHIỆP</w:t>
                             </w:r>
                           </w:p>
                           <w:p>
@@ -497,22 +487,6 @@
                                 <w:szCs w:val="21"/>
                               </w:rPr>
                             </w:pPr>
-                            <w:r>
-                              <w:rPr>
-                                <w:rFonts w:ascii="Tahoma" w:hAnsi="Tahoma" w:cs="Tahoma"/>
-                                <w:sz w:val="21"/>
-                                <w:szCs w:val="21"/>
-                              </w:rPr>
-                              <w:t xml:space="preserve">NGƯỜI HƯỚNG DẪN: Th.S </w:t>
-                            </w:r>
-                            <w:r>
-                              <w:rPr>
-                                <w:rFonts w:ascii="Tahoma" w:hAnsi="Tahoma" w:cs="Tahoma"/>
-                                <w:sz w:val="21"/>
-                                <w:szCs w:val="21"/>
-                              </w:rPr>
-                              <w:t>CAO THÁI PHƯƠNG THANH</w:t>
-                            </w:r>
                           </w:p>
                           <w:p>
                             <w:pPr>
@@ -525,6 +499,8 @@
                                 <w:szCs w:val="32"/>
                               </w:rPr>
                             </w:pPr>
+                            <w:bookmarkStart w:id="1" w:name="_GoBack"/>
+                            <w:bookmarkEnd w:id="1"/>
                           </w:p>
                           <w:p>
                             <w:pPr>
@@ -950,17 +926,7 @@
                           <w:sz w:val="32"/>
                           <w:szCs w:val="32"/>
                         </w:rPr>
-                        <w:t>KHÓA LUẬN TỐT NGH</w:t>
-                      </w:r>
-                      <w:bookmarkStart w:id="3" w:name="_GoBack"/>
-                      <w:bookmarkEnd w:id="3"/>
-                      <w:r>
-                        <w:rPr>
-                          <w:b/>
-                          <w:sz w:val="32"/>
-                          <w:szCs w:val="32"/>
-                        </w:rPr>
-                        <w:t>IỆP</w:t>
+                        <w:t>KHÓA LUẬN TỐT NGHIỆP</w:t>
                       </w:r>
                     </w:p>
                     <w:p>
@@ -1054,22 +1020,6 @@
                           <w:szCs w:val="21"/>
                         </w:rPr>
                       </w:pPr>
-                      <w:r>
-                        <w:rPr>
-                          <w:rFonts w:ascii="Tahoma" w:hAnsi="Tahoma" w:cs="Tahoma"/>
-                          <w:sz w:val="21"/>
-                          <w:szCs w:val="21"/>
-                        </w:rPr>
-                        <w:t xml:space="preserve">NGƯỜI HƯỚNG DẪN: Th.S </w:t>
-                      </w:r>
-                      <w:r>
-                        <w:rPr>
-                          <w:rFonts w:ascii="Tahoma" w:hAnsi="Tahoma" w:cs="Tahoma"/>
-                          <w:sz w:val="21"/>
-                          <w:szCs w:val="21"/>
-                        </w:rPr>
-                        <w:t>CAO THÁI PHƯƠNG THANH</w:t>
-                      </w:r>
                     </w:p>
                     <w:p>
                       <w:pPr>
@@ -1082,6 +1032,8 @@
                           <w:szCs w:val="32"/>
                         </w:rPr>
                       </w:pPr>
+                      <w:bookmarkStart w:id="3" w:name="_GoBack"/>
+                      <w:bookmarkEnd w:id="3"/>
                     </w:p>
                     <w:p>
                       <w:pPr>

</xml_diff>